<commit_message>
Added missing meeting info
</commit_message>
<xml_diff>
--- a/scrum_meetings/SCRUM-MEETING-Week7.docx
+++ b/scrum_meetings/SCRUM-MEETING-Week7.docx
@@ -152,15 +152,15 @@
         <w:tblLook w:val="04a0" w:noHBand="0" w:noVBand="1" w:firstColumn="1" w:lastRow="0" w:lastColumn="0" w:firstRow="1"/>
       </w:tblPr>
       <w:tblGrid>
-        <w:gridCol w:w="3536"/>
+        <w:gridCol w:w="3535"/>
         <w:gridCol w:w="3402"/>
-        <w:gridCol w:w="3263"/>
+        <w:gridCol w:w="3264"/>
       </w:tblGrid>
       <w:tr>
         <w:trPr/>
         <w:tc>
           <w:tcPr>
-            <w:tcW w:w="3536" w:type="dxa"/>
+            <w:tcW w:w="3535" w:type="dxa"/>
             <w:tcBorders>
               <w:top w:val="single" w:sz="4" w:space="0" w:color="000000"/>
               <w:left w:val="single" w:sz="4" w:space="0" w:color="000000"/>
@@ -222,7 +222,7 @@
         </w:tc>
         <w:tc>
           <w:tcPr>
-            <w:tcW w:w="3263" w:type="dxa"/>
+            <w:tcW w:w="3264" w:type="dxa"/>
             <w:tcBorders>
               <w:top w:val="single" w:sz="4" w:space="0" w:color="000000"/>
               <w:left w:val="single" w:sz="4" w:space="0" w:color="000000"/>
@@ -256,7 +256,7 @@
         <w:trPr/>
         <w:tc>
           <w:tcPr>
-            <w:tcW w:w="3536" w:type="dxa"/>
+            <w:tcW w:w="3535" w:type="dxa"/>
             <w:tcBorders>
               <w:top w:val="single" w:sz="4" w:space="0" w:color="000000"/>
               <w:left w:val="single" w:sz="4" w:space="0" w:color="000000"/>
@@ -350,13 +350,13 @@
               <w:rPr>
                 <w:rFonts w:eastAsia="Times New Roman" w:cs="Times New Roman" w:ascii="Times New Roman" w:hAnsi="Times New Roman"/>
               </w:rPr>
-              <w:t>​​</w:t>
-            </w:r>
-          </w:p>
-        </w:tc>
-        <w:tc>
-          <w:tcPr>
-            <w:tcW w:w="3263" w:type="dxa"/>
+              <w:t>Go over completed tasks, meeting with Rohit.</w:t>
+            </w:r>
+          </w:p>
+        </w:tc>
+        <w:tc>
+          <w:tcPr>
+            <w:tcW w:w="3264" w:type="dxa"/>
             <w:tcBorders>
               <w:top w:val="single" w:sz="4" w:space="0" w:color="000000"/>
               <w:left w:val="single" w:sz="4" w:space="0" w:color="000000"/>
@@ -377,6 +377,12 @@
                 <w:rFonts w:eastAsia="Times New Roman" w:cs="Times New Roman" w:ascii="Times New Roman" w:hAnsi="Times New Roman"/>
               </w:rPr>
               <w:t>​​</w:t>
+            </w:r>
+            <w:r>
+              <w:rPr>
+                <w:rFonts w:eastAsia="Times New Roman" w:cs="Times New Roman" w:ascii="Times New Roman" w:hAnsi="Times New Roman"/>
+              </w:rPr>
+              <w:t>Will start coding this week, as well as finishing M3 tasks.</w:t>
             </w:r>
           </w:p>
         </w:tc>
@@ -1462,21 +1468,7 @@
                 <w:rFonts w:eastAsia="Times New Roman" w:cs="Times New Roman" w:ascii="Times New Roman" w:hAnsi="Times New Roman"/>
                 <w:spacing w:val="-1"/>
               </w:rPr>
-              <w:t xml:space="preserve">Finished </w:t>
-            </w:r>
-            <w:r>
-              <w:rPr>
-                <w:rFonts w:eastAsia="Times New Roman" w:cs="Times New Roman" w:ascii="Times New Roman" w:hAnsi="Times New Roman"/>
-                <w:spacing w:val="-1"/>
-              </w:rPr>
-              <w:t>some</w:t>
-            </w:r>
-            <w:r>
-              <w:rPr>
-                <w:rFonts w:eastAsia="Times New Roman" w:cs="Times New Roman" w:ascii="Times New Roman" w:hAnsi="Times New Roman"/>
-                <w:spacing w:val="-1"/>
-              </w:rPr>
-              <w:t xml:space="preserve"> issues, but still have a couple to carry over (intentionally signed a lot of work to potentially complete over the break)</w:t>
+              <w:t>Finished some issues, but still have a couple to carry over (intentionally signed a lot of work to potentially complete over the break)</w:t>
             </w:r>
           </w:p>
         </w:tc>
@@ -1732,14 +1724,7 @@
                 <w:rFonts w:eastAsia="Times New Roman" w:cs="Times New Roman" w:ascii="Times New Roman" w:hAnsi="Times New Roman"/>
                 <w:spacing w:val="-1"/>
               </w:rPr>
-              <w:t xml:space="preserve">Diagrams, </w:t>
-            </w:r>
-            <w:r>
-              <w:rPr>
-                <w:rFonts w:eastAsia="Times New Roman" w:cs="Times New Roman" w:ascii="Times New Roman" w:hAnsi="Times New Roman"/>
-                <w:spacing w:val="-1"/>
-              </w:rPr>
-              <w:t>testing, design patterns, begin programming</w:t>
+              <w:t>Diagrams, testing, design patterns, begin programming</w:t>
             </w:r>
           </w:p>
         </w:tc>
@@ -1998,14 +1983,7 @@
                 <w:rFonts w:eastAsia="Times New Roman" w:cs="Times New Roman" w:ascii="Times New Roman" w:hAnsi="Times New Roman"/>
                 <w:spacing w:val="-1"/>
               </w:rPr>
-              <w:t>90</w:t>
-            </w:r>
-            <w:r>
-              <w:rPr>
-                <w:rFonts w:eastAsia="Times New Roman" w:cs="Times New Roman" w:ascii="Times New Roman" w:hAnsi="Times New Roman"/>
-                <w:spacing w:val="-1"/>
-              </w:rPr>
-              <w:t>%</w:t>
+              <w:t>90%</w:t>
             </w:r>
           </w:p>
         </w:tc>
@@ -2094,14 +2072,7 @@
                 <w:rFonts w:eastAsia="Times New Roman" w:cs="Times New Roman" w:ascii="Times New Roman" w:hAnsi="Times New Roman"/>
                 <w:spacing w:val="-1"/>
               </w:rPr>
-              <w:t>90</w:t>
-            </w:r>
-            <w:r>
-              <w:rPr>
-                <w:rFonts w:eastAsia="Times New Roman" w:cs="Times New Roman" w:ascii="Times New Roman" w:hAnsi="Times New Roman"/>
-                <w:spacing w:val="-1"/>
-              </w:rPr>
-              <w:t>%</w:t>
+              <w:t>90%</w:t>
             </w:r>
           </w:p>
         </w:tc>
@@ -2190,14 +2161,7 @@
                 <w:rFonts w:eastAsia="Times New Roman" w:cs="Times New Roman" w:ascii="Times New Roman" w:hAnsi="Times New Roman"/>
                 <w:spacing w:val="-1"/>
               </w:rPr>
-              <w:t>80</w:t>
-            </w:r>
-            <w:r>
-              <w:rPr>
-                <w:rFonts w:eastAsia="Times New Roman" w:cs="Times New Roman" w:ascii="Times New Roman" w:hAnsi="Times New Roman"/>
-                <w:spacing w:val="-1"/>
-              </w:rPr>
-              <w:t>%</w:t>
+              <w:t>80%</w:t>
             </w:r>
           </w:p>
         </w:tc>
@@ -2286,14 +2250,7 @@
                 <w:rFonts w:eastAsia="Times New Roman" w:cs="Times New Roman" w:ascii="Times New Roman" w:hAnsi="Times New Roman"/>
                 <w:spacing w:val="-1"/>
               </w:rPr>
-              <w:t>90</w:t>
-            </w:r>
-            <w:r>
-              <w:rPr>
-                <w:rFonts w:eastAsia="Times New Roman" w:cs="Times New Roman" w:ascii="Times New Roman" w:hAnsi="Times New Roman"/>
-                <w:spacing w:val="-1"/>
-              </w:rPr>
-              <w:t>%</w:t>
+              <w:t>90%</w:t>
             </w:r>
           </w:p>
         </w:tc>
@@ -2382,14 +2339,7 @@
                 <w:rFonts w:eastAsia="Times New Roman" w:cs="Times New Roman" w:ascii="Times New Roman" w:hAnsi="Times New Roman"/>
                 <w:spacing w:val="-1"/>
               </w:rPr>
-              <w:t>100</w:t>
-            </w:r>
-            <w:r>
-              <w:rPr>
-                <w:rFonts w:eastAsia="Times New Roman" w:cs="Times New Roman" w:ascii="Times New Roman" w:hAnsi="Times New Roman"/>
-                <w:spacing w:val="-1"/>
-              </w:rPr>
-              <w:t>%</w:t>
+              <w:t>100%</w:t>
             </w:r>
           </w:p>
         </w:tc>
@@ -3812,6 +3762,29 @@
       <w:szCs w:val="56"/>
     </w:rPr>
   </w:style>
+  <w:style w:type="paragraph" w:styleId="TableContents">
+    <w:name w:val="Table Contents"/>
+    <w:basedOn w:val="Normal"/>
+    <w:qFormat/>
+    <w:pPr>
+      <w:widowControl w:val="false"/>
+      <w:suppressLineNumbers/>
+    </w:pPr>
+    <w:rPr/>
+  </w:style>
+  <w:style w:type="paragraph" w:styleId="TableHeading">
+    <w:name w:val="Table Heading"/>
+    <w:basedOn w:val="TableContents"/>
+    <w:qFormat/>
+    <w:pPr>
+      <w:suppressLineNumbers/>
+      <w:jc w:val="center"/>
+    </w:pPr>
+    <w:rPr>
+      <w:b/>
+      <w:bCs/>
+    </w:rPr>
+  </w:style>
   <w:style w:type="numbering" w:styleId="NoList" w:default="1">
     <w:name w:val="No List"/>
     <w:uiPriority w:val="99"/>

</xml_diff>